<commit_message>
Almost Done, Delete and Update Serialized Files, Update Leave Balance after Approval, Fix Edit Password Conition, Generate PDF Employee and Admin, Update Employee Profile
</commit_message>
<xml_diff>
--- a/GROUP ASSIGNMENT.docx
+++ b/GROUP ASSIGNMENT.docx
@@ -913,6 +913,13 @@
     </w:p>
     <w:sdt>
       <w:sdtPr>
+        <w:rPr>
+          <w:rFonts w:ascii="Times New Roman" w:eastAsiaTheme="minorEastAsia" w:hAnsi="Times New Roman" w:cstheme="minorBidi"/>
+          <w:color w:val="auto"/>
+          <w:sz w:val="24"/>
+          <w:szCs w:val="22"/>
+          <w:lang w:val="en-GB" w:eastAsia="zh-CN"/>
+        </w:rPr>
         <w:id w:val="-608427715"/>
         <w:docPartObj>
           <w:docPartGallery w:val="Table of Contents"/>
@@ -921,14 +928,9 @@
       </w:sdtPr>
       <w:sdtEndPr>
         <w:rPr>
-          <w:rFonts w:ascii="Times New Roman" w:eastAsiaTheme="minorEastAsia" w:hAnsi="Times New Roman" w:cstheme="minorBidi"/>
           <w:b/>
           <w:bCs/>
           <w:noProof/>
-          <w:color w:val="auto"/>
-          <w:sz w:val="24"/>
-          <w:szCs w:val="22"/>
-          <w:lang w:val="en-GB" w:eastAsia="zh-CN"/>
         </w:rPr>
       </w:sdtEndPr>
       <w:sdtContent>
@@ -973,7 +975,7 @@
           <w:r>
             <w:fldChar w:fldCharType="separate"/>
           </w:r>
-          <w:hyperlink w:anchor="_Toc188345227" w:history="1">
+          <w:hyperlink w:anchor="_Toc188404213" w:history="1">
             <w:r>
               <w:rPr>
                 <w:rStyle w:val="Hyperlink"/>
@@ -1018,7 +1020,7 @@
                 <w:noProof/>
                 <w:webHidden/>
               </w:rPr>
-              <w:instrText xml:space="preserve"> PAGEREF _Toc188345227 \h </w:instrText>
+              <w:instrText xml:space="preserve"> PAGEREF _Toc188404213 \h </w:instrText>
             </w:r>
             <w:r>
               <w:rPr>
@@ -1064,7 +1066,7 @@
               <w14:ligatures w14:val="standardContextual"/>
             </w:rPr>
           </w:pPr>
-          <w:hyperlink w:anchor="_Toc188345228" w:history="1">
+          <w:hyperlink w:anchor="_Toc188404214" w:history="1">
             <w:r>
               <w:rPr>
                 <w:rStyle w:val="Hyperlink"/>
@@ -1091,7 +1093,7 @@
                 <w:noProof/>
                 <w:webHidden/>
               </w:rPr>
-              <w:instrText xml:space="preserve"> PAGEREF _Toc188345228 \h </w:instrText>
+              <w:instrText xml:space="preserve"> PAGEREF _Toc188404214 \h </w:instrText>
             </w:r>
             <w:r>
               <w:rPr>
@@ -1137,7 +1139,7 @@
               <w14:ligatures w14:val="standardContextual"/>
             </w:rPr>
           </w:pPr>
-          <w:hyperlink w:anchor="_Toc188345229" w:history="1">
+          <w:hyperlink w:anchor="_Toc188404215" w:history="1">
             <w:r>
               <w:rPr>
                 <w:rStyle w:val="Hyperlink"/>
@@ -1164,7 +1166,7 @@
                 <w:noProof/>
                 <w:webHidden/>
               </w:rPr>
-              <w:instrText xml:space="preserve"> PAGEREF _Toc188345229 \h </w:instrText>
+              <w:instrText xml:space="preserve"> PAGEREF _Toc188404215 \h </w:instrText>
             </w:r>
             <w:r>
               <w:rPr>
@@ -1210,7 +1212,7 @@
               <w14:ligatures w14:val="standardContextual"/>
             </w:rPr>
           </w:pPr>
-          <w:hyperlink w:anchor="_Toc188345230" w:history="1">
+          <w:hyperlink w:anchor="_Toc188404216" w:history="1">
             <w:r>
               <w:rPr>
                 <w:rStyle w:val="Hyperlink"/>
@@ -1237,7 +1239,7 @@
                 <w:noProof/>
                 <w:webHidden/>
               </w:rPr>
-              <w:instrText xml:space="preserve"> PAGEREF _Toc188345230 \h </w:instrText>
+              <w:instrText xml:space="preserve"> PAGEREF _Toc188404216 \h </w:instrText>
             </w:r>
             <w:r>
               <w:rPr>
@@ -1283,7 +1285,7 @@
               <w14:ligatures w14:val="standardContextual"/>
             </w:rPr>
           </w:pPr>
-          <w:hyperlink w:anchor="_Toc188345231" w:history="1">
+          <w:hyperlink w:anchor="_Toc188404217" w:history="1">
             <w:r>
               <w:rPr>
                 <w:rStyle w:val="Hyperlink"/>
@@ -1310,7 +1312,7 @@
                 <w:noProof/>
                 <w:webHidden/>
               </w:rPr>
-              <w:instrText xml:space="preserve"> PAGEREF _Toc188345231 \h </w:instrText>
+              <w:instrText xml:space="preserve"> PAGEREF _Toc188404217 \h </w:instrText>
             </w:r>
             <w:r>
               <w:rPr>
@@ -1356,7 +1358,7 @@
               <w14:ligatures w14:val="standardContextual"/>
             </w:rPr>
           </w:pPr>
-          <w:hyperlink w:anchor="_Toc188345232" w:history="1">
+          <w:hyperlink w:anchor="_Toc188404218" w:history="1">
             <w:r>
               <w:rPr>
                 <w:rStyle w:val="Hyperlink"/>
@@ -1383,7 +1385,7 @@
                 <w:noProof/>
                 <w:webHidden/>
               </w:rPr>
-              <w:instrText xml:space="preserve"> PAGEREF _Toc188345232 \h </w:instrText>
+              <w:instrText xml:space="preserve"> PAGEREF _Toc188404218 \h </w:instrText>
             </w:r>
             <w:r>
               <w:rPr>
@@ -1429,7 +1431,7 @@
               <w14:ligatures w14:val="standardContextual"/>
             </w:rPr>
           </w:pPr>
-          <w:hyperlink w:anchor="_Toc188345233" w:history="1">
+          <w:hyperlink w:anchor="_Toc188404219" w:history="1">
             <w:r>
               <w:rPr>
                 <w:rStyle w:val="Hyperlink"/>
@@ -1456,7 +1458,7 @@
                 <w:noProof/>
                 <w:webHidden/>
               </w:rPr>
-              <w:instrText xml:space="preserve"> PAGEREF _Toc188345233 \h </w:instrText>
+              <w:instrText xml:space="preserve"> PAGEREF _Toc188404219 \h </w:instrText>
             </w:r>
             <w:r>
               <w:rPr>
@@ -1502,7 +1504,7 @@
               <w14:ligatures w14:val="standardContextual"/>
             </w:rPr>
           </w:pPr>
-          <w:hyperlink w:anchor="_Toc188345234" w:history="1">
+          <w:hyperlink w:anchor="_Toc188404220" w:history="1">
             <w:r>
               <w:rPr>
                 <w:rStyle w:val="Hyperlink"/>
@@ -1529,7 +1531,7 @@
                 <w:noProof/>
                 <w:webHidden/>
               </w:rPr>
-              <w:instrText xml:space="preserve"> PAGEREF _Toc188345234 \h </w:instrText>
+              <w:instrText xml:space="preserve"> PAGEREF _Toc188404220 \h </w:instrText>
             </w:r>
             <w:r>
               <w:rPr>
@@ -1575,7 +1577,7 @@
               <w14:ligatures w14:val="standardContextual"/>
             </w:rPr>
           </w:pPr>
-          <w:hyperlink w:anchor="_Toc188345235" w:history="1">
+          <w:hyperlink w:anchor="_Toc188404221" w:history="1">
             <w:r>
               <w:rPr>
                 <w:rStyle w:val="Hyperlink"/>
@@ -1602,7 +1604,7 @@
                 <w:noProof/>
                 <w:webHidden/>
               </w:rPr>
-              <w:instrText xml:space="preserve"> PAGEREF _Toc188345235 \h </w:instrText>
+              <w:instrText xml:space="preserve"> PAGEREF _Toc188404221 \h </w:instrText>
             </w:r>
             <w:r>
               <w:rPr>
@@ -1648,7 +1650,7 @@
               <w14:ligatures w14:val="standardContextual"/>
             </w:rPr>
           </w:pPr>
-          <w:hyperlink w:anchor="_Toc188345236" w:history="1">
+          <w:hyperlink w:anchor="_Toc188404222" w:history="1">
             <w:r>
               <w:rPr>
                 <w:rStyle w:val="Hyperlink"/>
@@ -1675,7 +1677,7 @@
                 <w:noProof/>
                 <w:webHidden/>
               </w:rPr>
-              <w:instrText xml:space="preserve"> PAGEREF _Toc188345236 \h </w:instrText>
+              <w:instrText xml:space="preserve"> PAGEREF _Toc188404222 \h </w:instrText>
             </w:r>
             <w:r>
               <w:rPr>
@@ -1721,7 +1723,7 @@
               <w14:ligatures w14:val="standardContextual"/>
             </w:rPr>
           </w:pPr>
-          <w:hyperlink w:anchor="_Toc188345237" w:history="1">
+          <w:hyperlink w:anchor="_Toc188404223" w:history="1">
             <w:r>
               <w:rPr>
                 <w:rStyle w:val="Hyperlink"/>
@@ -1748,7 +1750,7 @@
                 <w:noProof/>
                 <w:webHidden/>
               </w:rPr>
-              <w:instrText xml:space="preserve"> PAGEREF _Toc188345237 \h </w:instrText>
+              <w:instrText xml:space="preserve"> PAGEREF _Toc188404223 \h </w:instrText>
             </w:r>
             <w:r>
               <w:rPr>
@@ -1794,7 +1796,7 @@
               <w14:ligatures w14:val="standardContextual"/>
             </w:rPr>
           </w:pPr>
-          <w:hyperlink w:anchor="_Toc188345238" w:history="1">
+          <w:hyperlink w:anchor="_Toc188404224" w:history="1">
             <w:r>
               <w:rPr>
                 <w:rStyle w:val="Hyperlink"/>
@@ -1821,7 +1823,7 @@
                 <w:noProof/>
                 <w:webHidden/>
               </w:rPr>
-              <w:instrText xml:space="preserve"> PAGEREF _Toc188345238 \h </w:instrText>
+              <w:instrText xml:space="preserve"> PAGEREF _Toc188404224 \h </w:instrText>
             </w:r>
             <w:r>
               <w:rPr>
@@ -1867,13 +1869,13 @@
               <w14:ligatures w14:val="standardContextual"/>
             </w:rPr>
           </w:pPr>
-          <w:hyperlink w:anchor="_Toc188345239" w:history="1">
+          <w:hyperlink w:anchor="_Toc188404225" w:history="1">
             <w:r>
               <w:rPr>
                 <w:rStyle w:val="Hyperlink"/>
                 <w:noProof/>
               </w:rPr>
-              <w:t>5.0 Role of multi-threading, serialization, and Object-Oriented Programming (OOP)</w:t>
+              <w:t>5.0 Role of Serialization, Object-Oriented Programming (OOP),  and multi-threading</w:t>
             </w:r>
             <w:r>
               <w:rPr>
@@ -1894,7 +1896,7 @@
                 <w:noProof/>
                 <w:webHidden/>
               </w:rPr>
-              <w:instrText xml:space="preserve"> PAGEREF _Toc188345239 \h </w:instrText>
+              <w:instrText xml:space="preserve"> PAGEREF _Toc188404225 \h </w:instrText>
             </w:r>
             <w:r>
               <w:rPr>
@@ -1940,7 +1942,7 @@
               <w14:ligatures w14:val="standardContextual"/>
             </w:rPr>
           </w:pPr>
-          <w:hyperlink w:anchor="_Toc188345240" w:history="1">
+          <w:hyperlink w:anchor="_Toc188404226" w:history="1">
             <w:r>
               <w:rPr>
                 <w:rStyle w:val="Hyperlink"/>
@@ -1967,7 +1969,7 @@
                 <w:noProof/>
                 <w:webHidden/>
               </w:rPr>
-              <w:instrText xml:space="preserve"> PAGEREF _Toc188345240 \h </w:instrText>
+              <w:instrText xml:space="preserve"> PAGEREF _Toc188404226 \h </w:instrText>
             </w:r>
             <w:r>
               <w:rPr>
@@ -2013,7 +2015,7 @@
               <w14:ligatures w14:val="standardContextual"/>
             </w:rPr>
           </w:pPr>
-          <w:hyperlink w:anchor="_Toc188345241" w:history="1">
+          <w:hyperlink w:anchor="_Toc188404227" w:history="1">
             <w:r>
               <w:rPr>
                 <w:rStyle w:val="Hyperlink"/>
@@ -2040,7 +2042,7 @@
                 <w:noProof/>
                 <w:webHidden/>
               </w:rPr>
-              <w:instrText xml:space="preserve"> PAGEREF _Toc188345241 \h </w:instrText>
+              <w:instrText xml:space="preserve"> PAGEREF _Toc188404227 \h </w:instrText>
             </w:r>
             <w:r>
               <w:rPr>
@@ -2060,7 +2062,7 @@
                 <w:noProof/>
                 <w:webHidden/>
               </w:rPr>
-              <w:t>7</w:t>
+              <w:t>10</w:t>
             </w:r>
             <w:r>
               <w:rPr>
@@ -2086,13 +2088,13 @@
               <w14:ligatures w14:val="standardContextual"/>
             </w:rPr>
           </w:pPr>
-          <w:hyperlink w:anchor="_Toc188345242" w:history="1">
+          <w:hyperlink w:anchor="_Toc188404228" w:history="1">
             <w:r>
               <w:rPr>
                 <w:rStyle w:val="Hyperlink"/>
                 <w:noProof/>
               </w:rPr>
-              <w:t>5.3 multi-threading</w:t>
+              <w:t>5.3 Multi-threading</w:t>
             </w:r>
             <w:r>
               <w:rPr>
@@ -2113,7 +2115,7 @@
                 <w:noProof/>
                 <w:webHidden/>
               </w:rPr>
-              <w:instrText xml:space="preserve"> PAGEREF _Toc188345242 \h </w:instrText>
+              <w:instrText xml:space="preserve"> PAGEREF _Toc188404228 \h </w:instrText>
             </w:r>
             <w:r>
               <w:rPr>
@@ -2133,7 +2135,7 @@
                 <w:noProof/>
                 <w:webHidden/>
               </w:rPr>
-              <w:t>7</w:t>
+              <w:t>10</w:t>
             </w:r>
             <w:r>
               <w:rPr>
@@ -2159,7 +2161,7 @@
               <w14:ligatures w14:val="standardContextual"/>
             </w:rPr>
           </w:pPr>
-          <w:hyperlink w:anchor="_Toc188345243" w:history="1">
+          <w:hyperlink w:anchor="_Toc188404229" w:history="1">
             <w:r>
               <w:rPr>
                 <w:rStyle w:val="Hyperlink"/>
@@ -2186,7 +2188,7 @@
                 <w:noProof/>
                 <w:webHidden/>
               </w:rPr>
-              <w:instrText xml:space="preserve"> PAGEREF _Toc188345243 \h </w:instrText>
+              <w:instrText xml:space="preserve"> PAGEREF _Toc188404229 \h </w:instrText>
             </w:r>
             <w:r>
               <w:rPr>
@@ -2206,7 +2208,7 @@
                 <w:noProof/>
                 <w:webHidden/>
               </w:rPr>
-              <w:t>8</w:t>
+              <w:t>11</w:t>
             </w:r>
             <w:r>
               <w:rPr>
@@ -2232,7 +2234,7 @@
               <w14:ligatures w14:val="standardContextual"/>
             </w:rPr>
           </w:pPr>
-          <w:hyperlink w:anchor="_Toc188345244" w:history="1">
+          <w:hyperlink w:anchor="_Toc188404230" w:history="1">
             <w:r>
               <w:rPr>
                 <w:rStyle w:val="Hyperlink"/>
@@ -2259,7 +2261,7 @@
                 <w:noProof/>
                 <w:webHidden/>
               </w:rPr>
-              <w:instrText xml:space="preserve"> PAGEREF _Toc188345244 \h </w:instrText>
+              <w:instrText xml:space="preserve"> PAGEREF _Toc188404230 \h </w:instrText>
             </w:r>
             <w:r>
               <w:rPr>
@@ -2279,7 +2281,7 @@
                 <w:noProof/>
                 <w:webHidden/>
               </w:rPr>
-              <w:t>9</w:t>
+              <w:t>12</w:t>
             </w:r>
             <w:r>
               <w:rPr>
@@ -2305,7 +2307,7 @@
               <w14:ligatures w14:val="standardContextual"/>
             </w:rPr>
           </w:pPr>
-          <w:hyperlink w:anchor="_Toc188345245" w:history="1">
+          <w:hyperlink w:anchor="_Toc188404231" w:history="1">
             <w:r>
               <w:rPr>
                 <w:rStyle w:val="Hyperlink"/>
@@ -2332,7 +2334,7 @@
                 <w:noProof/>
                 <w:webHidden/>
               </w:rPr>
-              <w:instrText xml:space="preserve"> PAGEREF _Toc188345245 \h </w:instrText>
+              <w:instrText xml:space="preserve"> PAGEREF _Toc188404231 \h </w:instrText>
             </w:r>
             <w:r>
               <w:rPr>
@@ -2352,7 +2354,7 @@
                 <w:noProof/>
                 <w:webHidden/>
               </w:rPr>
-              <w:t>10</w:t>
+              <w:t>13</w:t>
             </w:r>
             <w:r>
               <w:rPr>
@@ -2378,7 +2380,7 @@
               <w14:ligatures w14:val="standardContextual"/>
             </w:rPr>
           </w:pPr>
-          <w:hyperlink w:anchor="_Toc188345246" w:history="1">
+          <w:hyperlink w:anchor="_Toc188404232" w:history="1">
             <w:r>
               <w:rPr>
                 <w:rStyle w:val="Hyperlink"/>
@@ -2405,7 +2407,7 @@
                 <w:noProof/>
                 <w:webHidden/>
               </w:rPr>
-              <w:instrText xml:space="preserve"> PAGEREF _Toc188345246 \h </w:instrText>
+              <w:instrText xml:space="preserve"> PAGEREF _Toc188404232 \h </w:instrText>
             </w:r>
             <w:r>
               <w:rPr>
@@ -2425,7 +2427,7 @@
                 <w:noProof/>
                 <w:webHidden/>
               </w:rPr>
-              <w:t>11</w:t>
+              <w:t>14</w:t>
             </w:r>
             <w:r>
               <w:rPr>
@@ -2451,7 +2453,7 @@
               <w14:ligatures w14:val="standardContextual"/>
             </w:rPr>
           </w:pPr>
-          <w:hyperlink w:anchor="_Toc188345247" w:history="1">
+          <w:hyperlink w:anchor="_Toc188404233" w:history="1">
             <w:r>
               <w:rPr>
                 <w:rStyle w:val="Hyperlink"/>
@@ -2478,7 +2480,7 @@
                 <w:noProof/>
                 <w:webHidden/>
               </w:rPr>
-              <w:instrText xml:space="preserve"> PAGEREF _Toc188345247 \h </w:instrText>
+              <w:instrText xml:space="preserve"> PAGEREF _Toc188404233 \h </w:instrText>
             </w:r>
             <w:r>
               <w:rPr>
@@ -2498,7 +2500,7 @@
                 <w:noProof/>
                 <w:webHidden/>
               </w:rPr>
-              <w:t>12</w:t>
+              <w:t>15</w:t>
             </w:r>
             <w:r>
               <w:rPr>
@@ -2524,7 +2526,7 @@
               <w14:ligatures w14:val="standardContextual"/>
             </w:rPr>
           </w:pPr>
-          <w:hyperlink w:anchor="_Toc188345248" w:history="1">
+          <w:hyperlink w:anchor="_Toc188404234" w:history="1">
             <w:r>
               <w:rPr>
                 <w:rStyle w:val="Hyperlink"/>
@@ -2551,7 +2553,7 @@
                 <w:noProof/>
                 <w:webHidden/>
               </w:rPr>
-              <w:instrText xml:space="preserve"> PAGEREF _Toc188345248 \h </w:instrText>
+              <w:instrText xml:space="preserve"> PAGEREF _Toc188404234 \h </w:instrText>
             </w:r>
             <w:r>
               <w:rPr>
@@ -2571,7 +2573,7 @@
                 <w:noProof/>
                 <w:webHidden/>
               </w:rPr>
-              <w:t>13</w:t>
+              <w:t>16</w:t>
             </w:r>
             <w:r>
               <w:rPr>
@@ -2597,7 +2599,7 @@
               <w14:ligatures w14:val="standardContextual"/>
             </w:rPr>
           </w:pPr>
-          <w:hyperlink w:anchor="_Toc188345249" w:history="1">
+          <w:hyperlink w:anchor="_Toc188404235" w:history="1">
             <w:r>
               <w:rPr>
                 <w:rStyle w:val="Hyperlink"/>
@@ -2624,7 +2626,7 @@
                 <w:noProof/>
                 <w:webHidden/>
               </w:rPr>
-              <w:instrText xml:space="preserve"> PAGEREF _Toc188345249 \h </w:instrText>
+              <w:instrText xml:space="preserve"> PAGEREF _Toc188404235 \h </w:instrText>
             </w:r>
             <w:r>
               <w:rPr>
@@ -2644,7 +2646,7 @@
                 <w:noProof/>
                 <w:webHidden/>
               </w:rPr>
-              <w:t>14</w:t>
+              <w:t>17</w:t>
             </w:r>
             <w:r>
               <w:rPr>
@@ -2675,7 +2677,7 @@
           <w:numId w:val="1"/>
         </w:numPr>
       </w:pPr>
-      <w:bookmarkStart w:id="0" w:name="_Toc188345227"/>
+      <w:bookmarkStart w:id="0" w:name="_Toc188404213"/>
       <w:r>
         <w:lastRenderedPageBreak/>
         <w:t>Background</w:t>
@@ -2686,7 +2688,7 @@
       <w:pPr>
         <w:pStyle w:val="Heading2"/>
       </w:pPr>
-      <w:bookmarkStart w:id="1" w:name="_Toc188345228"/>
+      <w:bookmarkStart w:id="1" w:name="_Toc188404214"/>
       <w:r>
         <w:t>1.1 Abstract</w:t>
       </w:r>
@@ -2696,7 +2698,7 @@
       <w:pPr>
         <w:pStyle w:val="Heading2"/>
       </w:pPr>
-      <w:bookmarkStart w:id="2" w:name="_Toc188345229"/>
+      <w:bookmarkStart w:id="2" w:name="_Toc188404215"/>
       <w:r>
         <w:t>1.2 Introduction</w:t>
       </w:r>
@@ -2706,7 +2708,7 @@
       <w:pPr>
         <w:pStyle w:val="Heading2"/>
       </w:pPr>
-      <w:bookmarkStart w:id="3" w:name="_Toc188345230"/>
+      <w:bookmarkStart w:id="3" w:name="_Toc188404216"/>
       <w:r>
         <w:t>1.3 Problem Statement</w:t>
       </w:r>
@@ -2716,7 +2718,7 @@
       <w:pPr>
         <w:pStyle w:val="Heading2"/>
       </w:pPr>
-      <w:bookmarkStart w:id="4" w:name="_Toc188345231"/>
+      <w:bookmarkStart w:id="4" w:name="_Toc188404217"/>
       <w:r>
         <w:t>1.4 Requirements</w:t>
       </w:r>
@@ -2870,7 +2872,7 @@
       <w:pPr>
         <w:pStyle w:val="Heading1"/>
       </w:pPr>
-      <w:bookmarkStart w:id="5" w:name="_Toc188345232"/>
+      <w:bookmarkStart w:id="5" w:name="_Toc188404218"/>
       <w:r>
         <w:lastRenderedPageBreak/>
         <w:t>2.0 Gantt Chart</w:t>
@@ -3057,7 +3059,7 @@
       <w:pPr>
         <w:pStyle w:val="Heading1"/>
       </w:pPr>
-      <w:bookmarkStart w:id="6" w:name="_Toc188345233"/>
+      <w:bookmarkStart w:id="6" w:name="_Toc188404219"/>
       <w:r>
         <w:lastRenderedPageBreak/>
         <w:t>3.0 Use Case Diagram</w:t>
@@ -3236,7 +3238,7 @@
       <w:pPr>
         <w:pStyle w:val="Heading1"/>
       </w:pPr>
-      <w:bookmarkStart w:id="7" w:name="_Toc188345234"/>
+      <w:bookmarkStart w:id="7" w:name="_Toc188404220"/>
       <w:r>
         <w:lastRenderedPageBreak/>
         <w:t>4</w:t>
@@ -3250,7 +3252,7 @@
       <w:pPr>
         <w:pStyle w:val="Heading2"/>
       </w:pPr>
-      <w:bookmarkStart w:id="8" w:name="_Toc188345235"/>
+      <w:bookmarkStart w:id="8" w:name="_Toc188404221"/>
       <w:r>
         <w:t>4</w:t>
       </w:r>
@@ -3263,7 +3265,7 @@
       <w:pPr>
         <w:pStyle w:val="Heading2"/>
       </w:pPr>
-      <w:bookmarkStart w:id="9" w:name="_Toc188345236"/>
+      <w:bookmarkStart w:id="9" w:name="_Toc188404222"/>
       <w:r>
         <w:t>4</w:t>
       </w:r>
@@ -3276,7 +3278,7 @@
       <w:pPr>
         <w:pStyle w:val="Heading2"/>
       </w:pPr>
-      <w:bookmarkStart w:id="10" w:name="_Toc188345237"/>
+      <w:bookmarkStart w:id="10" w:name="_Toc188404223"/>
       <w:r>
         <w:t>4</w:t>
       </w:r>
@@ -3289,7 +3291,7 @@
       <w:pPr>
         <w:pStyle w:val="Heading2"/>
       </w:pPr>
-      <w:bookmarkStart w:id="11" w:name="_Toc188345238"/>
+      <w:bookmarkStart w:id="11" w:name="_Toc188404224"/>
       <w:r>
         <w:t>4</w:t>
       </w:r>
@@ -3433,25 +3435,51 @@
     <w:p>
       <w:pPr>
         <w:pStyle w:val="Heading1"/>
-      </w:pPr>
-      <w:bookmarkStart w:id="12" w:name="_Toc188345239"/>
+        <w:spacing w:line="360" w:lineRule="auto"/>
+      </w:pPr>
+      <w:bookmarkStart w:id="12" w:name="_Toc188404225"/>
       <w:r>
         <w:lastRenderedPageBreak/>
         <w:t>5</w:t>
       </w:r>
       <w:r>
-        <w:t>.0 R</w:t>
-      </w:r>
-      <w:r>
-        <w:t>ole of multi-threading, serialization, and Object-Oriented Programming (OOP)</w:t>
+        <w:t>.0 Role of</w:t>
+      </w:r>
+      <w:r>
+        <w:t xml:space="preserve"> </w:t>
+      </w:r>
+      <w:r>
+        <w:t>S</w:t>
+      </w:r>
+      <w:r>
+        <w:t>erialization</w:t>
+      </w:r>
+      <w:r>
+        <w:t>,</w:t>
+      </w:r>
+      <w:r>
+        <w:t xml:space="preserve"> </w:t>
+      </w:r>
+      <w:r>
+        <w:t>Object-Oriented Programming (OOP)</w:t>
+      </w:r>
+      <w:r>
+        <w:t xml:space="preserve">,  and </w:t>
+      </w:r>
+      <w:r>
+        <w:t>multi-threading</w:t>
       </w:r>
       <w:bookmarkEnd w:id="12"/>
+      <w:r>
+        <w:t xml:space="preserve"> </w:t>
+      </w:r>
     </w:p>
     <w:p>
       <w:pPr>
         <w:pStyle w:val="Heading2"/>
-      </w:pPr>
-      <w:bookmarkStart w:id="13" w:name="_Toc188345240"/>
+        <w:spacing w:line="360" w:lineRule="auto"/>
+      </w:pPr>
+      <w:bookmarkStart w:id="13" w:name="_Toc188404226"/>
       <w:r>
         <w:t>5</w:t>
       </w:r>
@@ -3462,10 +3490,814 @@
     </w:p>
     <w:p>
       <w:pPr>
+        <w:rPr>
+          <w:lang w:val="en-US" w:eastAsia="en-US"/>
+        </w:rPr>
+      </w:pPr>
+      <w:r>
+        <w:rPr>
+          <w:lang w:val="en-US" w:eastAsia="en-US"/>
+        </w:rPr>
+        <w:t xml:space="preserve">The process of </w:t>
+      </w:r>
+      <w:r>
+        <w:rPr>
+          <w:lang w:val="en-US" w:eastAsia="en-US"/>
+        </w:rPr>
+        <w:t>serialization</w:t>
+      </w:r>
+      <w:r>
+        <w:rPr>
+          <w:lang w:val="en-US" w:eastAsia="en-US"/>
+        </w:rPr>
+        <w:t xml:space="preserve"> transforms an object's state into a stream of bytes.</w:t>
+      </w:r>
+      <w:r>
+        <w:rPr>
+          <w:lang w:val="en-US" w:eastAsia="en-US"/>
+        </w:rPr>
+        <w:t xml:space="preserve"> This makes sure that data is unreadable to the human eye.</w:t>
+      </w:r>
+      <w:r>
+        <w:rPr>
+          <w:rFonts w:eastAsia="Times New Roman" w:cs="Times New Roman"/>
+          <w:szCs w:val="24"/>
+          <w:lang w:val="en-US" w:eastAsia="en-US"/>
+        </w:rPr>
+        <w:t xml:space="preserve"> </w:t>
+      </w:r>
+      <w:r>
+        <w:rPr>
+          <w:lang w:val="en-US" w:eastAsia="en-US"/>
+        </w:rPr>
+        <w:t xml:space="preserve">The opposite procedure, known as </w:t>
+      </w:r>
+      <w:r>
+        <w:rPr>
+          <w:lang w:val="en-US" w:eastAsia="en-US"/>
+        </w:rPr>
+        <w:t>deserialization</w:t>
+      </w:r>
+      <w:r>
+        <w:rPr>
+          <w:lang w:val="en-US" w:eastAsia="en-US"/>
+        </w:rPr>
+        <w:t>, uses the byte stream to replicate the real Java object in memory. The object is persistent by this approach</w:t>
+      </w:r>
+      <w:r>
+        <w:rPr>
+          <w:lang w:val="en-US" w:eastAsia="en-US"/>
+        </w:rPr>
+        <w:t xml:space="preserve"> </w:t>
+      </w:r>
+      <w:r>
+        <w:rPr>
+          <w:lang w:val="en-US" w:eastAsia="en-US"/>
+        </w:rPr>
+        <w:t>(</w:t>
+      </w:r>
+      <w:r>
+        <w:rPr>
+          <w:i/>
+          <w:iCs/>
+          <w:lang w:val="en-US" w:eastAsia="en-US"/>
+        </w:rPr>
+        <w:t xml:space="preserve">Serialization and Deserialization in Java </w:t>
+      </w:r>
+      <w:r>
+        <w:rPr>
+          <w:i/>
+          <w:iCs/>
+          <w:lang w:val="en-US" w:eastAsia="en-US"/>
+        </w:rPr>
+        <w:t>with</w:t>
+      </w:r>
+      <w:r>
+        <w:rPr>
+          <w:i/>
+          <w:iCs/>
+          <w:lang w:val="en-US" w:eastAsia="en-US"/>
+        </w:rPr>
+        <w:t xml:space="preserve"> Example</w:t>
+      </w:r>
+      <w:r>
+        <w:rPr>
+          <w:lang w:val="en-US" w:eastAsia="en-US"/>
+        </w:rPr>
+        <w:t>, 2025)</w:t>
+      </w:r>
+      <w:r>
+        <w:rPr>
+          <w:lang w:val="en-US" w:eastAsia="en-US"/>
+        </w:rPr>
+        <w:t>.</w:t>
+      </w:r>
+      <w:r>
+        <w:rPr>
+          <w:lang w:val="en-US" w:eastAsia="en-US"/>
+        </w:rPr>
+        <w:t xml:space="preserve"> For example, we write</w:t>
+      </w:r>
+      <w:r>
+        <w:rPr>
+          <w:lang w:val="en-US" w:eastAsia="en-US"/>
+        </w:rPr>
+        <w:t xml:space="preserve"> and Object that contains a</w:t>
+      </w:r>
+      <w:r>
+        <w:rPr>
+          <w:lang w:val="en-US" w:eastAsia="en-US"/>
+        </w:rPr>
+        <w:t xml:space="preserve"> Username and Password into a serialization method, which will then be converted into a byte stream that will be saved to a file with the .ser extension. </w:t>
+      </w:r>
+      <w:r>
+        <w:rPr>
+          <w:lang w:val="en-US" w:eastAsia="en-US"/>
+        </w:rPr>
+        <w:t>Upon</w:t>
+      </w:r>
+      <w:r>
+        <w:rPr>
+          <w:lang w:val="en-US" w:eastAsia="en-US"/>
+        </w:rPr>
+        <w:t xml:space="preserve"> opening the file, the data will be unreadable since its stored in binary. To read the contents inside, we have to perform </w:t>
+      </w:r>
+      <w:r>
+        <w:rPr>
+          <w:lang w:val="en-US" w:eastAsia="en-US"/>
+        </w:rPr>
+        <w:t>deserialization</w:t>
+      </w:r>
+      <w:r>
+        <w:rPr>
+          <w:lang w:val="en-US" w:eastAsia="en-US"/>
+        </w:rPr>
+        <w:t xml:space="preserve">. This will convert the byte stream back to an object which can then be read and printed </w:t>
+      </w:r>
+      <w:r>
+        <w:rPr>
+          <w:lang w:val="en-US" w:eastAsia="en-US"/>
+        </w:rPr>
+        <w:t>for the users to read the data. Serialization is important when you want to hide sensitive data</w:t>
+      </w:r>
+      <w:r>
+        <w:rPr>
+          <w:lang w:val="en-US" w:eastAsia="en-US"/>
+        </w:rPr>
+        <w:t xml:space="preserve"> from being accessed directly through the file.</w:t>
+      </w:r>
+    </w:p>
+    <w:p>
+      <w:pPr>
+        <w:jc w:val="center"/>
+        <w:rPr>
+          <w:lang w:val="en-US" w:eastAsia="en-US"/>
+        </w:rPr>
+      </w:pPr>
+      <w:r>
+        <w:rPr>
+          <w:lang w:val="en-US" w:eastAsia="en-US"/>
+        </w:rPr>
+        <w:drawing>
+          <wp:inline distT="0" distB="0" distL="0" distR="0" wp14:anchorId="1991EE1C" wp14:editId="4CF0F5AC">
+            <wp:extent cx="3602516" cy="3053098"/>
+            <wp:effectExtent l="0" t="0" r="0" b="0"/>
+            <wp:docPr id="327253077" name="Picture 1" descr="A screen shot of a computer program&#10;&#10;Description automatically generated"/>
+            <wp:cNvGraphicFramePr>
+              <a:graphicFrameLocks xmlns:a="http://schemas.openxmlformats.org/drawingml/2006/main" noChangeAspect="1"/>
+            </wp:cNvGraphicFramePr>
+            <a:graphic xmlns:a="http://schemas.openxmlformats.org/drawingml/2006/main">
+              <a:graphicData uri="http://schemas.openxmlformats.org/drawingml/2006/picture">
+                <pic:pic xmlns:pic="http://schemas.openxmlformats.org/drawingml/2006/picture">
+                  <pic:nvPicPr>
+                    <pic:cNvPr id="327253077" name="Picture 1" descr="A screen shot of a computer program&#10;&#10;Description automatically generated"/>
+                    <pic:cNvPicPr/>
+                  </pic:nvPicPr>
+                  <pic:blipFill>
+                    <a:blip r:embed="rId7"/>
+                    <a:stretch>
+                      <a:fillRect/>
+                    </a:stretch>
+                  </pic:blipFill>
+                  <pic:spPr>
+                    <a:xfrm>
+                      <a:off x="0" y="0"/>
+                      <a:ext cx="3605332" cy="3055485"/>
+                    </a:xfrm>
+                    <a:prstGeom prst="rect">
+                      <a:avLst/>
+                    </a:prstGeom>
+                  </pic:spPr>
+                </pic:pic>
+              </a:graphicData>
+            </a:graphic>
+          </wp:inline>
+        </w:drawing>
+      </w:r>
+    </w:p>
+    <w:p>
+      <w:pPr>
+        <w:jc w:val="center"/>
+        <w:rPr>
+          <w:i/>
+          <w:iCs/>
+          <w:lang w:val="en-US" w:eastAsia="en-US"/>
+        </w:rPr>
+      </w:pPr>
+      <w:r>
+        <w:rPr>
+          <w:i/>
+          <w:iCs/>
+          <w:lang w:val="en-US" w:eastAsia="en-US"/>
+        </w:rPr>
+        <w:t>Figure 5.1.1: Employee Login Class</w:t>
+      </w:r>
+    </w:p>
+    <w:p>
+      <w:pPr>
+        <w:rPr>
+          <w:lang w:eastAsia="en-US"/>
+        </w:rPr>
+      </w:pPr>
+      <w:r>
+        <w:rPr>
+          <w:lang w:eastAsia="en-US"/>
+        </w:rPr>
+        <w:t xml:space="preserve">The </w:t>
+      </w:r>
+      <w:proofErr w:type="spellStart"/>
+      <w:r>
+        <w:rPr>
+          <w:lang w:eastAsia="en-US"/>
+        </w:rPr>
+        <w:t>EmployeeLogin</w:t>
+      </w:r>
+      <w:proofErr w:type="spellEnd"/>
+      <w:r>
+        <w:rPr>
+          <w:lang w:eastAsia="en-US"/>
+        </w:rPr>
+        <w:t xml:space="preserve"> class represents </w:t>
+      </w:r>
+      <w:r>
+        <w:rPr>
+          <w:lang w:eastAsia="en-US"/>
+        </w:rPr>
+        <w:t>the</w:t>
+      </w:r>
+      <w:r>
+        <w:rPr>
+          <w:lang w:eastAsia="en-US"/>
+        </w:rPr>
+        <w:t xml:space="preserve"> employee login credentials. It implements the Serializable interface, allowing its objects to be serialized. The class contains two private fields</w:t>
+      </w:r>
+      <w:r>
+        <w:rPr>
+          <w:lang w:eastAsia="en-US"/>
+        </w:rPr>
+        <w:t xml:space="preserve">, </w:t>
+      </w:r>
+      <w:proofErr w:type="spellStart"/>
+      <w:r>
+        <w:rPr>
+          <w:lang w:eastAsia="en-US"/>
+        </w:rPr>
+        <w:t>employeeIC</w:t>
+      </w:r>
+      <w:proofErr w:type="spellEnd"/>
+      <w:r>
+        <w:rPr>
+          <w:lang w:eastAsia="en-US"/>
+        </w:rPr>
+        <w:t xml:space="preserve"> and password. These fields are the data that we save and later retrieve.</w:t>
+      </w:r>
+    </w:p>
+    <w:p>
+      <w:pPr>
+        <w:rPr>
+          <w:lang w:val="en-US" w:eastAsia="en-US"/>
+        </w:rPr>
+      </w:pPr>
+      <w:r>
+        <w:rPr>
+          <w:lang w:val="en-US" w:eastAsia="en-US"/>
+        </w:rPr>
+        <w:lastRenderedPageBreak/>
+        <w:drawing>
+          <wp:inline distT="0" distB="0" distL="0" distR="0" wp14:anchorId="4A002C49" wp14:editId="24931FDE">
+            <wp:extent cx="5943600" cy="3121025"/>
+            <wp:effectExtent l="0" t="0" r="0" b="3175"/>
+            <wp:docPr id="614212054" name="Picture 1" descr="A screenshot of a computer program&#10;&#10;Description automatically generated"/>
+            <wp:cNvGraphicFramePr>
+              <a:graphicFrameLocks xmlns:a="http://schemas.openxmlformats.org/drawingml/2006/main" noChangeAspect="1"/>
+            </wp:cNvGraphicFramePr>
+            <a:graphic xmlns:a="http://schemas.openxmlformats.org/drawingml/2006/main">
+              <a:graphicData uri="http://schemas.openxmlformats.org/drawingml/2006/picture">
+                <pic:pic xmlns:pic="http://schemas.openxmlformats.org/drawingml/2006/picture">
+                  <pic:nvPicPr>
+                    <pic:cNvPr id="614212054" name="Picture 1" descr="A screenshot of a computer program&#10;&#10;Description automatically generated"/>
+                    <pic:cNvPicPr/>
+                  </pic:nvPicPr>
+                  <pic:blipFill>
+                    <a:blip r:embed="rId8"/>
+                    <a:stretch>
+                      <a:fillRect/>
+                    </a:stretch>
+                  </pic:blipFill>
+                  <pic:spPr>
+                    <a:xfrm>
+                      <a:off x="0" y="0"/>
+                      <a:ext cx="5943600" cy="3121025"/>
+                    </a:xfrm>
+                    <a:prstGeom prst="rect">
+                      <a:avLst/>
+                    </a:prstGeom>
+                  </pic:spPr>
+                </pic:pic>
+              </a:graphicData>
+            </a:graphic>
+          </wp:inline>
+        </w:drawing>
+      </w:r>
+    </w:p>
+    <w:p>
+      <w:pPr>
+        <w:jc w:val="center"/>
+        <w:rPr>
+          <w:i/>
+          <w:iCs/>
+          <w:lang w:val="en-US" w:eastAsia="en-US"/>
+        </w:rPr>
+      </w:pPr>
+      <w:r>
+        <w:rPr>
+          <w:i/>
+          <w:iCs/>
+          <w:lang w:val="en-US" w:eastAsia="en-US"/>
+        </w:rPr>
+        <w:t>Figure 5.1.2: Serialization Class</w:t>
+      </w:r>
+    </w:p>
+    <w:p>
+      <w:pPr>
+        <w:rPr>
+          <w:lang w:eastAsia="en-US"/>
+        </w:rPr>
+      </w:pPr>
+      <w:r>
+        <w:rPr>
+          <w:lang w:eastAsia="en-US"/>
+        </w:rPr>
+        <w:t>This class is responsible for saving</w:t>
+      </w:r>
+      <w:r>
+        <w:rPr>
+          <w:lang w:eastAsia="en-US"/>
+        </w:rPr>
+        <w:t xml:space="preserve"> and serializing</w:t>
+      </w:r>
+      <w:r>
+        <w:rPr>
+          <w:lang w:eastAsia="en-US"/>
+        </w:rPr>
+        <w:t xml:space="preserve"> </w:t>
+      </w:r>
+      <w:proofErr w:type="spellStart"/>
+      <w:r>
+        <w:rPr>
+          <w:lang w:eastAsia="en-US"/>
+        </w:rPr>
+        <w:t>EmployeeLogin</w:t>
+      </w:r>
+      <w:proofErr w:type="spellEnd"/>
+      <w:r>
+        <w:rPr>
+          <w:lang w:eastAsia="en-US"/>
+        </w:rPr>
+        <w:t xml:space="preserve"> objects to a file. It checks if the file already exists and whether it contains data. If the file is new, it creates it and writes the first object with a proper stream header. If the file already exists and has data, it appends the new object without writing an additional header to prevent corruption.</w:t>
+      </w:r>
+    </w:p>
+    <w:p>
+      <w:pPr>
+        <w:jc w:val="center"/>
+        <w:rPr>
+          <w:lang w:val="en-US" w:eastAsia="en-US"/>
+        </w:rPr>
+      </w:pPr>
+      <w:r>
+        <w:rPr>
+          <w:lang w:val="en-US" w:eastAsia="en-US"/>
+        </w:rPr>
+        <w:drawing>
+          <wp:inline distT="0" distB="0" distL="0" distR="0" wp14:anchorId="5BB61B69" wp14:editId="7CE5051C">
+            <wp:extent cx="5107818" cy="3029638"/>
+            <wp:effectExtent l="0" t="0" r="0" b="0"/>
+            <wp:docPr id="41371162" name="Picture 1" descr="A computer screen shot of a program&#10;&#10;Description automatically generated"/>
+            <wp:cNvGraphicFramePr>
+              <a:graphicFrameLocks xmlns:a="http://schemas.openxmlformats.org/drawingml/2006/main" noChangeAspect="1"/>
+            </wp:cNvGraphicFramePr>
+            <a:graphic xmlns:a="http://schemas.openxmlformats.org/drawingml/2006/main">
+              <a:graphicData uri="http://schemas.openxmlformats.org/drawingml/2006/picture">
+                <pic:pic xmlns:pic="http://schemas.openxmlformats.org/drawingml/2006/picture">
+                  <pic:nvPicPr>
+                    <pic:cNvPr id="41371162" name="Picture 1" descr="A computer screen shot of a program&#10;&#10;Description automatically generated"/>
+                    <pic:cNvPicPr/>
+                  </pic:nvPicPr>
+                  <pic:blipFill>
+                    <a:blip r:embed="rId9"/>
+                    <a:stretch>
+                      <a:fillRect/>
+                    </a:stretch>
+                  </pic:blipFill>
+                  <pic:spPr>
+                    <a:xfrm>
+                      <a:off x="0" y="0"/>
+                      <a:ext cx="5128975" cy="3042187"/>
+                    </a:xfrm>
+                    <a:prstGeom prst="rect">
+                      <a:avLst/>
+                    </a:prstGeom>
+                  </pic:spPr>
+                </pic:pic>
+              </a:graphicData>
+            </a:graphic>
+          </wp:inline>
+        </w:drawing>
+      </w:r>
+    </w:p>
+    <w:p>
+      <w:pPr>
+        <w:jc w:val="center"/>
+        <w:rPr>
+          <w:i/>
+          <w:iCs/>
+          <w:lang w:val="en-US" w:eastAsia="en-US"/>
+        </w:rPr>
+      </w:pPr>
+      <w:r>
+        <w:rPr>
+          <w:i/>
+          <w:iCs/>
+          <w:lang w:val="en-US" w:eastAsia="en-US"/>
+        </w:rPr>
+        <w:t>Figure 5.1.3: Deserialization Class</w:t>
+      </w:r>
+    </w:p>
+    <w:p>
+      <w:pPr>
+        <w:jc w:val="left"/>
+        <w:rPr>
+          <w:lang w:eastAsia="en-US"/>
+        </w:rPr>
+      </w:pPr>
+      <w:r>
+        <w:rPr>
+          <w:lang w:val="en-US" w:eastAsia="en-US"/>
+        </w:rPr>
+        <w:lastRenderedPageBreak/>
+        <w:t>To read the serialized data, we need to convert it back from byte stream to the original object, then we can read the data</w:t>
+      </w:r>
+      <w:r>
+        <w:rPr>
+          <w:lang w:val="en-US" w:eastAsia="en-US"/>
+        </w:rPr>
+        <w:t xml:space="preserve">. This </w:t>
+      </w:r>
+      <w:r>
+        <w:rPr>
+          <w:lang w:eastAsia="en-US"/>
+        </w:rPr>
+        <w:t xml:space="preserve">class handles loading the saved </w:t>
+      </w:r>
+      <w:proofErr w:type="spellStart"/>
+      <w:r>
+        <w:rPr>
+          <w:lang w:eastAsia="en-US"/>
+        </w:rPr>
+        <w:t>EmployeeLogin</w:t>
+      </w:r>
+      <w:proofErr w:type="spellEnd"/>
+      <w:r>
+        <w:rPr>
+          <w:lang w:eastAsia="en-US"/>
+        </w:rPr>
+        <w:t xml:space="preserve"> objects from the file. It reads each object until the end of the file. The objects are added to a list</w:t>
+      </w:r>
+      <w:r>
+        <w:rPr>
+          <w:lang w:eastAsia="en-US"/>
+        </w:rPr>
+        <w:t xml:space="preserve"> of </w:t>
+      </w:r>
+      <w:proofErr w:type="spellStart"/>
+      <w:r>
+        <w:rPr>
+          <w:lang w:eastAsia="en-US"/>
+        </w:rPr>
+        <w:t>EmployeeLogin</w:t>
+      </w:r>
+      <w:proofErr w:type="spellEnd"/>
+      <w:r>
+        <w:rPr>
+          <w:lang w:eastAsia="en-US"/>
+        </w:rPr>
+        <w:t xml:space="preserve"> Objects</w:t>
+      </w:r>
+      <w:r>
+        <w:rPr>
+          <w:lang w:eastAsia="en-US"/>
+        </w:rPr>
+        <w:t>, which is then returned.</w:t>
+      </w:r>
+    </w:p>
+    <w:p>
+      <w:pPr>
+        <w:jc w:val="left"/>
+        <w:rPr>
+          <w:lang w:val="en-US" w:eastAsia="en-US"/>
+        </w:rPr>
+      </w:pPr>
+      <w:r>
+        <w:rPr>
+          <w:lang w:val="en-US" w:eastAsia="en-US"/>
+        </w:rPr>
+        <w:drawing>
+          <wp:inline distT="0" distB="0" distL="0" distR="0" wp14:anchorId="04CFEC52" wp14:editId="01B48B9B">
+            <wp:extent cx="5943600" cy="1833880"/>
+            <wp:effectExtent l="0" t="0" r="0" b="0"/>
+            <wp:docPr id="417818339" name="Picture 1" descr="A screen shot of a computer program&#10;&#10;Description automatically generated"/>
+            <wp:cNvGraphicFramePr>
+              <a:graphicFrameLocks xmlns:a="http://schemas.openxmlformats.org/drawingml/2006/main" noChangeAspect="1"/>
+            </wp:cNvGraphicFramePr>
+            <a:graphic xmlns:a="http://schemas.openxmlformats.org/drawingml/2006/main">
+              <a:graphicData uri="http://schemas.openxmlformats.org/drawingml/2006/picture">
+                <pic:pic xmlns:pic="http://schemas.openxmlformats.org/drawingml/2006/picture">
+                  <pic:nvPicPr>
+                    <pic:cNvPr id="417818339" name="Picture 1" descr="A screen shot of a computer program&#10;&#10;Description automatically generated"/>
+                    <pic:cNvPicPr/>
+                  </pic:nvPicPr>
+                  <pic:blipFill>
+                    <a:blip r:embed="rId10"/>
+                    <a:stretch>
+                      <a:fillRect/>
+                    </a:stretch>
+                  </pic:blipFill>
+                  <pic:spPr>
+                    <a:xfrm>
+                      <a:off x="0" y="0"/>
+                      <a:ext cx="5943600" cy="1833880"/>
+                    </a:xfrm>
+                    <a:prstGeom prst="rect">
+                      <a:avLst/>
+                    </a:prstGeom>
+                  </pic:spPr>
+                </pic:pic>
+              </a:graphicData>
+            </a:graphic>
+          </wp:inline>
+        </w:drawing>
+      </w:r>
+    </w:p>
+    <w:p>
+      <w:pPr>
+        <w:jc w:val="center"/>
+        <w:rPr>
+          <w:i/>
+          <w:iCs/>
+          <w:lang w:val="en-US" w:eastAsia="en-US"/>
+        </w:rPr>
+      </w:pPr>
+      <w:r>
+        <w:rPr>
+          <w:i/>
+          <w:iCs/>
+          <w:lang w:val="en-US" w:eastAsia="en-US"/>
+        </w:rPr>
+        <w:t xml:space="preserve">Figure 5.1.4: </w:t>
+      </w:r>
+      <w:r>
+        <w:rPr>
+          <w:i/>
+          <w:iCs/>
+          <w:lang w:val="en-US" w:eastAsia="en-US"/>
+        </w:rPr>
+        <w:t>Custom Appending Class to handle header issues</w:t>
+      </w:r>
+    </w:p>
+    <w:p>
+      <w:pPr>
+        <w:rPr>
+          <w:lang w:eastAsia="en-US"/>
+        </w:rPr>
+      </w:pPr>
+      <w:proofErr w:type="spellStart"/>
+      <w:r>
+        <w:rPr>
+          <w:lang w:eastAsia="en-US"/>
+        </w:rPr>
+        <w:t>ObjectOutputStream</w:t>
+      </w:r>
+      <w:proofErr w:type="spellEnd"/>
+      <w:r>
+        <w:rPr>
+          <w:lang w:eastAsia="en-US"/>
+        </w:rPr>
+        <w:t xml:space="preserve"> writes a header whenever it's created</w:t>
+      </w:r>
+      <w:r>
+        <w:rPr>
+          <w:lang w:eastAsia="en-US"/>
+        </w:rPr>
+        <w:t xml:space="preserve"> by default</w:t>
+      </w:r>
+      <w:r>
+        <w:rPr>
+          <w:lang w:eastAsia="en-US"/>
+        </w:rPr>
+        <w:t xml:space="preserve">. This causes issues when appending to a file because multiple headers corrupt the stream. To fix this, </w:t>
+      </w:r>
+      <w:r>
+        <w:rPr>
+          <w:lang w:eastAsia="en-US"/>
+        </w:rPr>
+        <w:t>this class</w:t>
+      </w:r>
+      <w:r>
+        <w:rPr>
+          <w:lang w:eastAsia="en-US"/>
+        </w:rPr>
+        <w:t xml:space="preserve"> overrides the </w:t>
+      </w:r>
+      <w:proofErr w:type="spellStart"/>
+      <w:r>
+        <w:rPr>
+          <w:lang w:eastAsia="en-US"/>
+        </w:rPr>
+        <w:t>writeStreamHeader</w:t>
+      </w:r>
+      <w:proofErr w:type="spellEnd"/>
+      <w:r>
+        <w:rPr>
+          <w:lang w:eastAsia="en-US"/>
+        </w:rPr>
+        <w:t xml:space="preserve"> method to skip writing the header when appending. It ensures that only the initial header exists in the file.</w:t>
+      </w:r>
+      <w:r>
+        <w:rPr>
+          <w:lang w:eastAsia="en-US"/>
+        </w:rPr>
+        <w:t xml:space="preserve"> Meaning, when we are first an object, if the file is empty, we will insert a header. Next time we insert an object, we skip writing a header because there is data that already exists, avoiding corrupted headers exception.</w:t>
+      </w:r>
+    </w:p>
+    <w:p>
+      <w:pPr>
+        <w:rPr>
+          <w:lang w:val="en-US" w:eastAsia="en-US"/>
+        </w:rPr>
+      </w:pPr>
+    </w:p>
+    <w:p>
+      <w:pPr>
+        <w:rPr>
+          <w:lang w:val="en-US" w:eastAsia="en-US"/>
+        </w:rPr>
+      </w:pPr>
+      <w:r>
+        <w:rPr>
+          <w:lang w:val="en-US" w:eastAsia="en-US"/>
+        </w:rPr>
+        <w:drawing>
+          <wp:inline distT="0" distB="0" distL="0" distR="0" wp14:anchorId="42A13535" wp14:editId="16F5F166">
+            <wp:extent cx="5943600" cy="1095375"/>
+            <wp:effectExtent l="0" t="0" r="0" b="9525"/>
+            <wp:docPr id="223728479" name="Picture 1" descr="A screen shot of a computer&#10;&#10;Description automatically generated"/>
+            <wp:cNvGraphicFramePr>
+              <a:graphicFrameLocks xmlns:a="http://schemas.openxmlformats.org/drawingml/2006/main" noChangeAspect="1"/>
+            </wp:cNvGraphicFramePr>
+            <a:graphic xmlns:a="http://schemas.openxmlformats.org/drawingml/2006/main">
+              <a:graphicData uri="http://schemas.openxmlformats.org/drawingml/2006/picture">
+                <pic:pic xmlns:pic="http://schemas.openxmlformats.org/drawingml/2006/picture">
+                  <pic:nvPicPr>
+                    <pic:cNvPr id="223728479" name="Picture 1" descr="A screen shot of a computer&#10;&#10;Description automatically generated"/>
+                    <pic:cNvPicPr/>
+                  </pic:nvPicPr>
+                  <pic:blipFill>
+                    <a:blip r:embed="rId11"/>
+                    <a:stretch>
+                      <a:fillRect/>
+                    </a:stretch>
+                  </pic:blipFill>
+                  <pic:spPr>
+                    <a:xfrm>
+                      <a:off x="0" y="0"/>
+                      <a:ext cx="5943600" cy="1095375"/>
+                    </a:xfrm>
+                    <a:prstGeom prst="rect">
+                      <a:avLst/>
+                    </a:prstGeom>
+                  </pic:spPr>
+                </pic:pic>
+              </a:graphicData>
+            </a:graphic>
+          </wp:inline>
+        </w:drawing>
+      </w:r>
+    </w:p>
+    <w:p>
+      <w:pPr>
+        <w:jc w:val="center"/>
+        <w:rPr>
+          <w:i/>
+          <w:iCs/>
+          <w:lang w:val="en-US" w:eastAsia="en-US"/>
+        </w:rPr>
+      </w:pPr>
+      <w:r>
+        <w:rPr>
+          <w:i/>
+          <w:iCs/>
+          <w:lang w:val="en-US" w:eastAsia="en-US"/>
+        </w:rPr>
+        <w:t>Figure 5.1.</w:t>
+      </w:r>
+      <w:r>
+        <w:rPr>
+          <w:i/>
+          <w:iCs/>
+          <w:lang w:val="en-US" w:eastAsia="en-US"/>
+        </w:rPr>
+        <w:t>5</w:t>
+      </w:r>
+      <w:r>
+        <w:rPr>
+          <w:i/>
+          <w:iCs/>
+          <w:lang w:val="en-US" w:eastAsia="en-US"/>
+        </w:rPr>
+        <w:t xml:space="preserve">: </w:t>
+      </w:r>
+      <w:r>
+        <w:rPr>
+          <w:i/>
+          <w:iCs/>
+          <w:lang w:val="en-US" w:eastAsia="en-US"/>
+        </w:rPr>
+        <w:t>Ser File Contents</w:t>
+      </w:r>
+    </w:p>
+    <w:p>
+      <w:pPr>
+        <w:rPr>
+          <w:lang w:val="en-US" w:eastAsia="en-US"/>
+        </w:rPr>
+      </w:pPr>
+      <w:r>
+        <w:rPr>
+          <w:lang w:val="en-US" w:eastAsia="en-US"/>
+        </w:rPr>
+        <w:t xml:space="preserve">As shown in figure 5.1.3, The data is not readable to the human </w:t>
+      </w:r>
+      <w:r>
+        <w:rPr>
+          <w:lang w:val="en-US" w:eastAsia="en-US"/>
+        </w:rPr>
+        <w:t>eye,</w:t>
+      </w:r>
+      <w:r>
+        <w:rPr>
+          <w:lang w:val="en-US" w:eastAsia="en-US"/>
+        </w:rPr>
+        <w:t xml:space="preserve"> and it is in binary form</w:t>
+      </w:r>
+      <w:r>
+        <w:rPr>
+          <w:lang w:val="en-US" w:eastAsia="en-US"/>
+        </w:rPr>
+        <w:t>.</w:t>
+      </w:r>
+    </w:p>
+    <w:p>
+      <w:pPr>
+        <w:rPr>
+          <w:lang w:val="en-US" w:eastAsia="en-US"/>
+        </w:rPr>
+      </w:pPr>
+    </w:p>
+    <w:p>
+      <w:pPr>
+        <w:rPr>
+          <w:lang w:val="en-US" w:eastAsia="en-US"/>
+        </w:rPr>
+      </w:pPr>
+    </w:p>
+    <w:p>
+      <w:pPr>
         <w:pStyle w:val="Heading2"/>
-      </w:pPr>
-      <w:bookmarkStart w:id="14" w:name="_Toc188345241"/>
-      <w:r>
+        <w:spacing w:line="360" w:lineRule="auto"/>
+      </w:pPr>
+      <w:bookmarkStart w:id="14" w:name="_Toc188404227"/>
+      <w:r>
+        <w:lastRenderedPageBreak/>
         <w:t>5</w:t>
       </w:r>
       <w:r>
@@ -3476,13 +4308,20 @@
     <w:p>
       <w:pPr>
         <w:pStyle w:val="Heading2"/>
-      </w:pPr>
-      <w:bookmarkStart w:id="15" w:name="_Toc188345242"/>
+        <w:spacing w:line="360" w:lineRule="auto"/>
+      </w:pPr>
+      <w:bookmarkStart w:id="15" w:name="_Toc188404228"/>
       <w:r>
         <w:t>5</w:t>
       </w:r>
       <w:r>
-        <w:t>.3 multi-threading</w:t>
+        <w:t xml:space="preserve">.3 </w:t>
+      </w:r>
+      <w:r>
+        <w:t>M</w:t>
+      </w:r>
+      <w:r>
+        <w:t>ulti-threading</w:t>
       </w:r>
       <w:bookmarkEnd w:id="15"/>
     </w:p>
@@ -3614,9 +4453,16 @@
     </w:p>
     <w:p>
       <w:pPr>
+        <w:rPr>
+          <w:lang w:val="en-US" w:eastAsia="en-US"/>
+        </w:rPr>
+      </w:pPr>
+    </w:p>
+    <w:p>
+      <w:pPr>
         <w:pStyle w:val="Heading1"/>
       </w:pPr>
-      <w:bookmarkStart w:id="16" w:name="_Toc188345243"/>
+      <w:bookmarkStart w:id="16" w:name="_Toc188404229"/>
       <w:r>
         <w:lastRenderedPageBreak/>
         <w:t xml:space="preserve">6.0 </w:t>
@@ -3784,7 +4630,7 @@
       <w:pPr>
         <w:pStyle w:val="Heading1"/>
       </w:pPr>
-      <w:bookmarkStart w:id="17" w:name="_Toc188345244"/>
+      <w:bookmarkStart w:id="17" w:name="_Toc188404230"/>
       <w:r>
         <w:lastRenderedPageBreak/>
         <w:t>7.0 Protocols</w:t>
@@ -3949,7 +4795,7 @@
       <w:pPr>
         <w:pStyle w:val="Heading1"/>
       </w:pPr>
-      <w:bookmarkStart w:id="18" w:name="_Toc188345245"/>
+      <w:bookmarkStart w:id="18" w:name="_Toc188404231"/>
       <w:r>
         <w:lastRenderedPageBreak/>
         <w:t>8.0 Testing</w:t>
@@ -4114,7 +4960,7 @@
       <w:pPr>
         <w:pStyle w:val="Heading1"/>
       </w:pPr>
-      <w:bookmarkStart w:id="19" w:name="_Toc188345246"/>
+      <w:bookmarkStart w:id="19" w:name="_Toc188404232"/>
       <w:r>
         <w:lastRenderedPageBreak/>
         <w:t>9.0 Conclusion</w:t>
@@ -4282,7 +5128,7 @@
       <w:pPr>
         <w:pStyle w:val="Heading1"/>
       </w:pPr>
-      <w:bookmarkStart w:id="20" w:name="_Toc188345247"/>
+      <w:bookmarkStart w:id="20" w:name="_Toc188404233"/>
       <w:r>
         <w:lastRenderedPageBreak/>
         <w:t>10.0 Future Enhancements</w:t>
@@ -4447,7 +5293,7 @@
       <w:pPr>
         <w:pStyle w:val="Heading1"/>
       </w:pPr>
-      <w:bookmarkStart w:id="21" w:name="_Toc188345248"/>
+      <w:bookmarkStart w:id="21" w:name="_Toc188404234"/>
       <w:r>
         <w:lastRenderedPageBreak/>
         <w:t>References</w:t>
@@ -4460,6 +5306,57 @@
           <w:lang w:val="en-US" w:eastAsia="en-US"/>
         </w:rPr>
       </w:pPr>
+      <w:r>
+        <w:rPr>
+          <w:i/>
+          <w:iCs/>
+          <w:lang w:val="en-US" w:eastAsia="en-US"/>
+        </w:rPr>
+        <w:t>Serialization and Deserialization in Java with Example</w:t>
+      </w:r>
+      <w:r>
+        <w:rPr>
+          <w:lang w:val="en-US" w:eastAsia="en-US"/>
+        </w:rPr>
+        <w:t xml:space="preserve">. (2025, January 4). </w:t>
+      </w:r>
+      <w:proofErr w:type="spellStart"/>
+      <w:r>
+        <w:rPr>
+          <w:lang w:val="en-US" w:eastAsia="en-US"/>
+        </w:rPr>
+        <w:t>GeeksForGeeks</w:t>
+      </w:r>
+      <w:proofErr w:type="spellEnd"/>
+      <w:r>
+        <w:rPr>
+          <w:lang w:val="en-US" w:eastAsia="en-US"/>
+        </w:rPr>
+        <w:t xml:space="preserve">. </w:t>
+      </w:r>
+      <w:hyperlink r:id="rId12" w:history="1">
+        <w:r>
+          <w:rPr>
+            <w:rStyle w:val="Hyperlink"/>
+            <w:lang w:val="en-US" w:eastAsia="en-US"/>
+          </w:rPr>
+          <w:t>https://www.geeksforgeeks.org/serialization-in-java/</w:t>
+        </w:r>
+      </w:hyperlink>
+    </w:p>
+    <w:p>
+      <w:pPr>
+        <w:rPr>
+          <w:lang w:val="en-US" w:eastAsia="en-US"/>
+        </w:rPr>
+      </w:pPr>
+    </w:p>
+    <w:p>
+      <w:pPr>
+        <w:rPr>
+          <w:lang w:val="en-US" w:eastAsia="en-US"/>
+        </w:rPr>
+      </w:pPr>
     </w:p>
     <w:p>
       <w:pPr>
@@ -4612,9 +5509,8 @@
       <w:pPr>
         <w:pStyle w:val="Heading1"/>
       </w:pPr>
-      <w:bookmarkStart w:id="22" w:name="_Toc188345249"/>
-      <w:r>
-        <w:lastRenderedPageBreak/>
+      <w:bookmarkStart w:id="22" w:name="_Toc188404235"/>
+      <w:r>
         <w:t>Appendix</w:t>
       </w:r>
       <w:bookmarkEnd w:id="22"/>
@@ -5810,6 +6706,18 @@
       <w:u w:val="single"/>
     </w:rPr>
   </w:style>
+  <w:style w:type="character" w:styleId="UnresolvedMention">
+    <w:name w:val="Unresolved Mention"/>
+    <w:basedOn w:val="DefaultParagraphFont"/>
+    <w:uiPriority w:val="99"/>
+    <w:semiHidden/>
+    <w:unhideWhenUsed/>
+    <w:rsid w:val="00A14403"/>
+    <w:rPr>
+      <w:color w:val="605E5C"/>
+      <w:shd w:val="clear" w:color="auto" w:fill="E1DFDD"/>
+    </w:rPr>
+  </w:style>
 </w:styles>
 </file>
 

</xml_diff>

<commit_message>
Assignment Done, PDFs generated
</commit_message>
<xml_diff>
--- a/GROUP ASSIGNMENT.docx
+++ b/GROUP ASSIGNMENT.docx
@@ -599,13 +599,6 @@
                 <w:szCs w:val="24"/>
               </w:rPr>
             </w:pPr>
-            <w:r>
-              <w:rPr>
-                <w:rFonts w:cs="Times New Roman"/>
-                <w:szCs w:val="24"/>
-              </w:rPr>
-              <w:t>Group 14</w:t>
-            </w:r>
           </w:p>
         </w:tc>
       </w:tr>
@@ -3449,22 +3442,13 @@
         <w:t xml:space="preserve"> </w:t>
       </w:r>
       <w:r>
-        <w:t>S</w:t>
-      </w:r>
-      <w:r>
-        <w:t>erialization</w:t>
-      </w:r>
-      <w:r>
-        <w:t>,</w:t>
+        <w:t>Serialization,</w:t>
       </w:r>
       <w:r>
         <w:t xml:space="preserve"> </w:t>
       </w:r>
       <w:r>
-        <w:t>Object-Oriented Programming (OOP)</w:t>
-      </w:r>
-      <w:r>
-        <w:t xml:space="preserve">,  and </w:t>
+        <w:t xml:space="preserve">Object-Oriented Programming (OOP),  and </w:t>
       </w:r>
       <w:r>
         <w:t>multi-threading</w:t>
@@ -3498,19 +3482,7 @@
         <w:rPr>
           <w:lang w:val="en-US" w:eastAsia="en-US"/>
         </w:rPr>
-        <w:t xml:space="preserve">The process of </w:t>
-      </w:r>
-      <w:r>
-        <w:rPr>
-          <w:lang w:val="en-US" w:eastAsia="en-US"/>
-        </w:rPr>
-        <w:t>serialization</w:t>
-      </w:r>
-      <w:r>
-        <w:rPr>
-          <w:lang w:val="en-US" w:eastAsia="en-US"/>
-        </w:rPr>
-        <w:t xml:space="preserve"> transforms an object's state into a stream of bytes.</w:t>
+        <w:t>The process of serialization transforms an object's state into a stream of bytes.</w:t>
       </w:r>
       <w:r>
         <w:rPr>
@@ -3530,19 +3502,7 @@
         <w:rPr>
           <w:lang w:val="en-US" w:eastAsia="en-US"/>
         </w:rPr>
-        <w:t xml:space="preserve">The opposite procedure, known as </w:t>
-      </w:r>
-      <w:r>
-        <w:rPr>
-          <w:lang w:val="en-US" w:eastAsia="en-US"/>
-        </w:rPr>
-        <w:t>deserialization</w:t>
-      </w:r>
-      <w:r>
-        <w:rPr>
-          <w:lang w:val="en-US" w:eastAsia="en-US"/>
-        </w:rPr>
-        <w:t>, uses the byte stream to replicate the real Java object in memory. The object is persistent by this approach</w:t>
+        <w:t>The opposite procedure, known as deserialization, uses the byte stream to replicate the real Java object in memory. The object is persistent by this approach</w:t>
       </w:r>
       <w:r>
         <w:rPr>
@@ -3562,23 +3522,7 @@
           <w:iCs/>
           <w:lang w:val="en-US" w:eastAsia="en-US"/>
         </w:rPr>
-        <w:t xml:space="preserve">Serialization and Deserialization in Java </w:t>
-      </w:r>
-      <w:r>
-        <w:rPr>
-          <w:i/>
-          <w:iCs/>
-          <w:lang w:val="en-US" w:eastAsia="en-US"/>
-        </w:rPr>
-        <w:t>with</w:t>
-      </w:r>
-      <w:r>
-        <w:rPr>
-          <w:i/>
-          <w:iCs/>
-          <w:lang w:val="en-US" w:eastAsia="en-US"/>
-        </w:rPr>
-        <w:t xml:space="preserve"> Example</w:t>
+        <w:t>Serialization and Deserialization in Java with Example</w:t>
       </w:r>
       <w:r>
         <w:rPr>
@@ -3656,6 +3600,7 @@
       </w:pPr>
       <w:r>
         <w:rPr>
+          <w:noProof/>
           <w:lang w:val="en-US" w:eastAsia="en-US"/>
         </w:rPr>
         <w:drawing>
@@ -3780,6 +3725,7 @@
       </w:pPr>
       <w:r>
         <w:rPr>
+          <w:noProof/>
           <w:lang w:val="en-US" w:eastAsia="en-US"/>
         </w:rPr>
         <w:lastRenderedPageBreak/>
@@ -3886,6 +3832,7 @@
       </w:pPr>
       <w:r>
         <w:rPr>
+          <w:noProof/>
           <w:lang w:val="en-US" w:eastAsia="en-US"/>
         </w:rPr>
         <w:drawing>
@@ -4019,6 +3966,7 @@
       </w:pPr>
       <w:r>
         <w:rPr>
+          <w:noProof/>
           <w:lang w:val="en-US" w:eastAsia="en-US"/>
         </w:rPr>
         <w:drawing>
@@ -4164,6 +4112,7 @@
       </w:pPr>
       <w:r>
         <w:rPr>
+          <w:noProof/>
           <w:lang w:val="en-US" w:eastAsia="en-US"/>
         </w:rPr>
         <w:drawing>
@@ -6304,6 +6253,7 @@
   <w:style w:type="character" w:default="1" w:styleId="DefaultParagraphFont">
     <w:name w:val="Default Paragraph Font"/>
     <w:uiPriority w:val="1"/>
+    <w:semiHidden/>
     <w:unhideWhenUsed/>
   </w:style>
   <w:style w:type="table" w:default="1" w:styleId="TableNormal">

</xml_diff>